<commit_message>
Update Sprint 3 Planning Notes.docx
</commit_message>
<xml_diff>
--- a/docs/Milestone 2/Sprint 3 Planning Notes.docx
+++ b/docs/Milestone 2/Sprint 3 Planning Notes.docx
@@ -245,18 +245,16 @@
           <w:sz w:val="24"/>
           <w:szCs w:val="24"/>
         </w:rPr>
-        <w:t>: Clarence O’Toole, Ashley Mullin,</w:t>
-      </w:r>
-    </w:p>
-    <w:p>
-      <w:pPr>
-        <w:pStyle w:val="ListParagraph"/>
-        <w:rPr>
-          <w:rFonts w:ascii="Arial" w:hAnsi="Arial" w:cs="Arial"/>
-          <w:sz w:val="24"/>
-          <w:szCs w:val="24"/>
-        </w:rPr>
-      </w:pPr>
+        <w:t>: Clarence O’Toole,</w:t>
+      </w:r>
+      <w:r>
+        <w:rPr>
+          <w:rFonts w:ascii="Arial" w:hAnsi="Arial" w:cs="Arial"/>
+          <w:sz w:val="24"/>
+          <w:szCs w:val="24"/>
+        </w:rPr>
+        <w:t xml:space="preserve"> </w:t>
+      </w:r>
       <w:r>
         <w:rPr>
           <w:rFonts w:ascii="Arial" w:hAnsi="Arial" w:cs="Arial"/>

</xml_diff>